<commit_message>
almost done with bad controls
</commit_message>
<xml_diff>
--- a/PS/Practice questions for Exam.docx
+++ b/PS/Practice questions for Exam.docx
@@ -511,563 +511,953 @@
         <w:t>Look at the table of results from any IV study and interpret the coefficients and SEs that correspond to First Stage, Reduce Form, 2SLS, and OLS (without IV). </w:t>
       </w:r>
     </w:p>
-    <w:p>
+    <w:p/>
+    <w:p>
+      <w:pPr>
+        <w:pStyle w:val="ListParagraph"/>
+        <w:numPr>
+          <w:ilvl w:val="0"/>
+          <w:numId w:val="1"/>
+        </w:numPr>
+      </w:pPr>
+      <w:r>
+        <w:t xml:space="preserve">Reading comprehension questions for Regression Discontinuity Design Chapter. </w:t>
+      </w:r>
+      <w:r>
+        <w:rPr>
+          <w:rFonts w:ascii="Arial" w:hAnsi="Arial" w:cs="Arial"/>
+          <w:color w:val="000000"/>
+          <w:sz w:val="22"/>
+          <w:szCs w:val="22"/>
+        </w:rPr>
+        <w:t xml:space="preserve">For any given study that uses </w:t>
+      </w:r>
+      <w:r>
+        <w:rPr>
+          <w:rFonts w:ascii="Arial" w:hAnsi="Arial" w:cs="Arial"/>
+          <w:color w:val="000000"/>
+          <w:sz w:val="22"/>
+          <w:szCs w:val="22"/>
+        </w:rPr>
+        <w:t>RDD</w:t>
+      </w:r>
+      <w:r>
+        <w:rPr>
+          <w:rFonts w:ascii="Arial" w:hAnsi="Arial" w:cs="Arial"/>
+          <w:color w:val="000000"/>
+          <w:sz w:val="22"/>
+          <w:szCs w:val="22"/>
+        </w:rPr>
+        <w:t xml:space="preserve"> (practice with:</w:t>
+      </w:r>
+      <w:r>
+        <w:rPr>
+          <w:rFonts w:ascii="Arial" w:hAnsi="Arial" w:cs="Arial"/>
+          <w:color w:val="000000"/>
+          <w:sz w:val="22"/>
+          <w:szCs w:val="22"/>
+        </w:rPr>
+        <w:t xml:space="preserve"> MLDA, Peers</w:t>
+      </w:r>
+      <w:r>
+        <w:rPr>
+          <w:rFonts w:ascii="Arial" w:hAnsi="Arial" w:cs="Arial"/>
+          <w:color w:val="000000"/>
+          <w:sz w:val="22"/>
+          <w:szCs w:val="22"/>
+        </w:rPr>
+        <w:t>,</w:t>
+      </w:r>
+      <w:r>
+        <w:rPr>
+          <w:rFonts w:ascii="Arial" w:hAnsi="Arial" w:cs="Arial"/>
+          <w:color w:val="000000"/>
+          <w:sz w:val="22"/>
+          <w:szCs w:val="22"/>
+        </w:rPr>
+        <w:t xml:space="preserve"> Older siblings and college, and others</w:t>
+      </w:r>
+      <w:r>
+        <w:rPr>
+          <w:rFonts w:ascii="Arial" w:hAnsi="Arial" w:cs="Arial"/>
+          <w:color w:val="000000"/>
+          <w:sz w:val="22"/>
+          <w:szCs w:val="22"/>
+        </w:rPr>
+        <w:t>) answer the following questions (a subset of these questions will be ask</w:t>
+      </w:r>
+      <w:r>
+        <w:rPr>
+          <w:rFonts w:ascii="Arial" w:hAnsi="Arial" w:cs="Arial"/>
+          <w:color w:val="000000"/>
+          <w:sz w:val="22"/>
+          <w:szCs w:val="22"/>
+        </w:rPr>
+        <w:t>, with minor modifications,</w:t>
+      </w:r>
+      <w:r>
+        <w:rPr>
+          <w:rFonts w:ascii="Arial" w:hAnsi="Arial" w:cs="Arial"/>
+          <w:color w:val="000000"/>
+          <w:sz w:val="22"/>
+          <w:szCs w:val="22"/>
+        </w:rPr>
+        <w:t xml:space="preserve"> in the final): </w:t>
+      </w:r>
+    </w:p>
+    <w:p>
+      <w:pPr>
+        <w:numPr>
+          <w:ilvl w:val="0"/>
+          <w:numId w:val="7"/>
+        </w:numPr>
+        <w:textAlignment w:val="baseline"/>
+        <w:rPr>
+          <w:rFonts w:ascii="Arial" w:eastAsia="Times New Roman" w:hAnsi="Arial" w:cs="Arial"/>
+          <w:color w:val="000000"/>
+          <w:sz w:val="22"/>
+          <w:szCs w:val="22"/>
+        </w:rPr>
+      </w:pPr>
+      <w:r>
+        <w:rPr>
+          <w:rFonts w:ascii="Arial" w:eastAsia="Times New Roman" w:hAnsi="Arial" w:cs="Arial"/>
+          <w:color w:val="000000"/>
+          <w:sz w:val="22"/>
+          <w:szCs w:val="22"/>
+        </w:rPr>
+        <w:t>Describe outcome and treatment</w:t>
+      </w:r>
+    </w:p>
+    <w:p>
+      <w:pPr>
+        <w:numPr>
+          <w:ilvl w:val="0"/>
+          <w:numId w:val="7"/>
+        </w:numPr>
+        <w:textAlignment w:val="baseline"/>
+        <w:rPr>
+          <w:rFonts w:ascii="Arial" w:eastAsia="Times New Roman" w:hAnsi="Arial" w:cs="Arial"/>
+          <w:color w:val="000000"/>
+          <w:sz w:val="22"/>
+          <w:szCs w:val="22"/>
+        </w:rPr>
+      </w:pPr>
+      <w:r>
+        <w:rPr>
+          <w:rFonts w:ascii="Arial" w:eastAsia="Times New Roman" w:hAnsi="Arial" w:cs="Arial"/>
+          <w:color w:val="000000"/>
+          <w:sz w:val="22"/>
+          <w:szCs w:val="22"/>
+        </w:rPr>
+        <w:t>Describe the selection or OVB problem</w:t>
+      </w:r>
+    </w:p>
+    <w:p>
+      <w:pPr>
+        <w:numPr>
+          <w:ilvl w:val="0"/>
+          <w:numId w:val="7"/>
+        </w:numPr>
+        <w:textAlignment w:val="baseline"/>
+        <w:rPr>
+          <w:rFonts w:ascii="Arial" w:eastAsia="Times New Roman" w:hAnsi="Arial" w:cs="Arial"/>
+          <w:color w:val="000000"/>
+          <w:sz w:val="22"/>
+          <w:szCs w:val="22"/>
+        </w:rPr>
+      </w:pPr>
+      <w:r>
+        <w:rPr>
+          <w:rFonts w:ascii="Arial" w:eastAsia="Times New Roman" w:hAnsi="Arial" w:cs="Arial"/>
+          <w:color w:val="000000"/>
+          <w:sz w:val="22"/>
+          <w:szCs w:val="22"/>
+        </w:rPr>
+        <w:t>Define if its and Fuzzy or Sharp RDD</w:t>
+      </w:r>
+    </w:p>
+    <w:p>
+      <w:pPr>
+        <w:numPr>
+          <w:ilvl w:val="0"/>
+          <w:numId w:val="7"/>
+        </w:numPr>
+        <w:textAlignment w:val="baseline"/>
+        <w:rPr>
+          <w:rFonts w:ascii="Arial" w:eastAsia="Times New Roman" w:hAnsi="Arial" w:cs="Arial"/>
+          <w:color w:val="000000"/>
+          <w:sz w:val="22"/>
+          <w:szCs w:val="22"/>
+        </w:rPr>
+      </w:pPr>
+      <w:r>
+        <w:rPr>
+          <w:rFonts w:ascii="Arial" w:eastAsia="Times New Roman" w:hAnsi="Arial" w:cs="Arial"/>
+          <w:color w:val="000000"/>
+          <w:sz w:val="22"/>
+          <w:szCs w:val="22"/>
+        </w:rPr>
+        <w:t>Describe the running variable</w:t>
+      </w:r>
+    </w:p>
+    <w:p>
+      <w:pPr>
+        <w:numPr>
+          <w:ilvl w:val="0"/>
+          <w:numId w:val="7"/>
+        </w:numPr>
+        <w:textAlignment w:val="baseline"/>
+        <w:rPr>
+          <w:rFonts w:ascii="Arial" w:eastAsia="Times New Roman" w:hAnsi="Arial" w:cs="Arial"/>
+          <w:color w:val="000000"/>
+          <w:sz w:val="22"/>
+          <w:szCs w:val="22"/>
+        </w:rPr>
+      </w:pPr>
+      <w:r>
+        <w:rPr>
+          <w:rFonts w:ascii="Arial" w:eastAsia="Times New Roman" w:hAnsi="Arial" w:cs="Arial"/>
+          <w:color w:val="000000"/>
+          <w:sz w:val="22"/>
+          <w:szCs w:val="22"/>
+        </w:rPr>
+        <w:t>Explain what the RDD assumptions mean in this particular study</w:t>
+      </w:r>
+    </w:p>
+    <w:p>
+      <w:pPr>
+        <w:numPr>
+          <w:ilvl w:val="1"/>
+          <w:numId w:val="7"/>
+        </w:numPr>
+        <w:textAlignment w:val="baseline"/>
+        <w:rPr>
+          <w:rFonts w:ascii="Arial" w:eastAsia="Times New Roman" w:hAnsi="Arial" w:cs="Arial"/>
+          <w:color w:val="000000"/>
+          <w:sz w:val="22"/>
+          <w:szCs w:val="22"/>
+        </w:rPr>
+      </w:pPr>
+      <w:r>
+        <w:rPr>
+          <w:rFonts w:ascii="Arial" w:eastAsia="Times New Roman" w:hAnsi="Arial" w:cs="Arial"/>
+          <w:color w:val="000000"/>
+          <w:sz w:val="22"/>
+          <w:szCs w:val="22"/>
+        </w:rPr>
+        <w:t>Assumption of well modeled non-linearities</w:t>
+      </w:r>
+    </w:p>
+    <w:p>
+      <w:pPr>
+        <w:numPr>
+          <w:ilvl w:val="1"/>
+          <w:numId w:val="7"/>
+        </w:numPr>
+        <w:textAlignment w:val="baseline"/>
+        <w:rPr>
+          <w:rFonts w:ascii="Arial" w:eastAsia="Times New Roman" w:hAnsi="Arial" w:cs="Arial"/>
+          <w:color w:val="000000"/>
+          <w:sz w:val="22"/>
+          <w:szCs w:val="22"/>
+        </w:rPr>
+      </w:pPr>
+      <w:r>
+        <w:rPr>
+          <w:rFonts w:ascii="Arial" w:eastAsia="Times New Roman" w:hAnsi="Arial" w:cs="Arial"/>
+          <w:color w:val="000000"/>
+          <w:sz w:val="22"/>
+          <w:szCs w:val="22"/>
+        </w:rPr>
+        <w:t xml:space="preserve">(bonus) Assumption of </w:t>
+      </w:r>
+      <w:r>
+        <w:rPr>
+          <w:rFonts w:ascii="Arial" w:eastAsia="Times New Roman" w:hAnsi="Arial" w:cs="Arial"/>
+          <w:color w:val="000000"/>
+          <w:sz w:val="22"/>
+          <w:szCs w:val="22"/>
+        </w:rPr>
+        <w:t>non-manipulation</w:t>
+      </w:r>
+      <w:r>
+        <w:rPr>
+          <w:rFonts w:ascii="Arial" w:eastAsia="Times New Roman" w:hAnsi="Arial" w:cs="Arial"/>
+          <w:color w:val="000000"/>
+          <w:sz w:val="22"/>
+          <w:szCs w:val="22"/>
+        </w:rPr>
+        <w:t xml:space="preserve"> of the score around the cut-off</w:t>
+      </w:r>
+    </w:p>
+    <w:p>
+      <w:pPr>
+        <w:numPr>
+          <w:ilvl w:val="0"/>
+          <w:numId w:val="7"/>
+        </w:numPr>
+        <w:textAlignment w:val="baseline"/>
+        <w:rPr>
+          <w:rFonts w:ascii="Arial" w:eastAsia="Times New Roman" w:hAnsi="Arial" w:cs="Arial"/>
+          <w:color w:val="000000"/>
+          <w:sz w:val="22"/>
+          <w:szCs w:val="22"/>
+        </w:rPr>
+      </w:pPr>
+      <w:r>
+        <w:rPr>
+          <w:rFonts w:ascii="Arial" w:eastAsia="Times New Roman" w:hAnsi="Arial" w:cs="Arial"/>
+          <w:color w:val="000000"/>
+          <w:sz w:val="22"/>
+          <w:szCs w:val="22"/>
+        </w:rPr>
+        <w:t>Interpret the results</w:t>
+      </w:r>
+    </w:p>
+    <w:p>
+      <w:pPr>
+        <w:numPr>
+          <w:ilvl w:val="0"/>
+          <w:numId w:val="7"/>
+        </w:numPr>
+        <w:textAlignment w:val="baseline"/>
+        <w:rPr>
+          <w:rFonts w:ascii="Arial" w:eastAsia="Times New Roman" w:hAnsi="Arial" w:cs="Arial"/>
+          <w:color w:val="000000"/>
+          <w:sz w:val="22"/>
+          <w:szCs w:val="22"/>
+        </w:rPr>
+      </w:pPr>
+      <w:r>
+        <w:rPr>
+          <w:rFonts w:ascii="Arial" w:eastAsia="Times New Roman" w:hAnsi="Arial" w:cs="Arial"/>
+          <w:color w:val="000000"/>
+          <w:sz w:val="22"/>
+          <w:szCs w:val="22"/>
+        </w:rPr>
+        <w:lastRenderedPageBreak/>
+        <w:t>Describe in simple terms what a non-parametric approach would do in this case? </w:t>
+      </w:r>
+    </w:p>
+    <w:p>
+      <w:pPr>
+        <w:numPr>
+          <w:ilvl w:val="0"/>
+          <w:numId w:val="7"/>
+        </w:numPr>
+        <w:textAlignment w:val="baseline"/>
+        <w:rPr>
+          <w:rFonts w:ascii="Arial" w:eastAsia="Times New Roman" w:hAnsi="Arial" w:cs="Arial"/>
+          <w:color w:val="000000"/>
+          <w:sz w:val="22"/>
+          <w:szCs w:val="22"/>
+        </w:rPr>
+      </w:pPr>
+      <w:r>
+        <w:rPr>
+          <w:rFonts w:ascii="Arial" w:eastAsia="Times New Roman" w:hAnsi="Arial" w:cs="Arial"/>
+          <w:color w:val="000000"/>
+          <w:sz w:val="22"/>
+          <w:szCs w:val="22"/>
+        </w:rPr>
+        <w:t>If fuzzy describe the connection between it and IV</w:t>
+      </w:r>
+    </w:p>
+    <w:p>
+      <w:pPr>
+        <w:numPr>
+          <w:ilvl w:val="1"/>
+          <w:numId w:val="7"/>
+        </w:numPr>
+        <w:textAlignment w:val="baseline"/>
+        <w:rPr>
+          <w:rFonts w:ascii="Arial" w:eastAsia="Times New Roman" w:hAnsi="Arial" w:cs="Arial"/>
+          <w:color w:val="000000"/>
+          <w:sz w:val="22"/>
+          <w:szCs w:val="22"/>
+        </w:rPr>
+      </w:pPr>
+      <w:r>
+        <w:rPr>
+          <w:rFonts w:ascii="Arial" w:eastAsia="Times New Roman" w:hAnsi="Arial" w:cs="Arial"/>
+          <w:color w:val="000000"/>
+          <w:sz w:val="22"/>
+          <w:szCs w:val="22"/>
+        </w:rPr>
+        <w:t>What is the outcome?</w:t>
+      </w:r>
+    </w:p>
+    <w:p>
+      <w:pPr>
+        <w:numPr>
+          <w:ilvl w:val="1"/>
+          <w:numId w:val="7"/>
+        </w:numPr>
+        <w:textAlignment w:val="baseline"/>
+        <w:rPr>
+          <w:rFonts w:ascii="Arial" w:eastAsia="Times New Roman" w:hAnsi="Arial" w:cs="Arial"/>
+          <w:color w:val="000000"/>
+          <w:sz w:val="22"/>
+          <w:szCs w:val="22"/>
+        </w:rPr>
+      </w:pPr>
+      <w:r>
+        <w:rPr>
+          <w:rFonts w:ascii="Arial" w:eastAsia="Times New Roman" w:hAnsi="Arial" w:cs="Arial"/>
+          <w:color w:val="000000"/>
+          <w:sz w:val="22"/>
+          <w:szCs w:val="22"/>
+        </w:rPr>
+        <w:t>What is the treatment? </w:t>
+      </w:r>
+    </w:p>
+    <w:p>
+      <w:pPr>
+        <w:numPr>
+          <w:ilvl w:val="1"/>
+          <w:numId w:val="7"/>
+        </w:numPr>
+        <w:textAlignment w:val="baseline"/>
+        <w:rPr>
+          <w:rFonts w:ascii="Arial" w:eastAsia="Times New Roman" w:hAnsi="Arial" w:cs="Arial"/>
+          <w:color w:val="000000"/>
+          <w:sz w:val="22"/>
+          <w:szCs w:val="22"/>
+        </w:rPr>
+      </w:pPr>
+      <w:r>
+        <w:rPr>
+          <w:rFonts w:ascii="Arial" w:eastAsia="Times New Roman" w:hAnsi="Arial" w:cs="Arial"/>
+          <w:color w:val="000000"/>
+          <w:sz w:val="22"/>
+          <w:szCs w:val="22"/>
+        </w:rPr>
+        <w:t>What is the instrument? </w:t>
+      </w:r>
+    </w:p>
+    <w:p>
+      <w:pPr>
+        <w:numPr>
+          <w:ilvl w:val="1"/>
+          <w:numId w:val="7"/>
+        </w:numPr>
+        <w:textAlignment w:val="baseline"/>
+        <w:rPr>
+          <w:rFonts w:ascii="Arial" w:eastAsia="Times New Roman" w:hAnsi="Arial" w:cs="Arial"/>
+          <w:color w:val="000000"/>
+          <w:sz w:val="22"/>
+          <w:szCs w:val="22"/>
+        </w:rPr>
+      </w:pPr>
+      <w:r>
+        <w:rPr>
+          <w:rFonts w:ascii="Arial" w:eastAsia="Times New Roman" w:hAnsi="Arial" w:cs="Arial"/>
+          <w:color w:val="000000"/>
+          <w:sz w:val="22"/>
+          <w:szCs w:val="22"/>
+        </w:rPr>
+        <w:t>How should we interpret the 3 IV assumptions in this case? </w:t>
+      </w:r>
+    </w:p>
+    <w:p>
+      <w:pPr>
+        <w:numPr>
+          <w:ilvl w:val="1"/>
+          <w:numId w:val="7"/>
+        </w:numPr>
+        <w:textAlignment w:val="baseline"/>
+        <w:rPr>
+          <w:rFonts w:ascii="Arial" w:eastAsia="Times New Roman" w:hAnsi="Arial" w:cs="Arial"/>
+          <w:color w:val="000000"/>
+          <w:sz w:val="22"/>
+          <w:szCs w:val="22"/>
+        </w:rPr>
+      </w:pPr>
+      <w:r>
+        <w:rPr>
+          <w:rFonts w:ascii="Arial" w:eastAsia="Times New Roman" w:hAnsi="Arial" w:cs="Arial"/>
+          <w:color w:val="000000"/>
+          <w:sz w:val="22"/>
+          <w:szCs w:val="22"/>
+        </w:rPr>
+        <w:t>What is the first stage?</w:t>
+      </w:r>
+    </w:p>
+    <w:p>
+      <w:pPr>
+        <w:numPr>
+          <w:ilvl w:val="1"/>
+          <w:numId w:val="7"/>
+        </w:numPr>
+        <w:textAlignment w:val="baseline"/>
+        <w:rPr>
+          <w:rFonts w:ascii="Arial" w:eastAsia="Times New Roman" w:hAnsi="Arial" w:cs="Arial"/>
+          <w:color w:val="000000"/>
+          <w:sz w:val="22"/>
+          <w:szCs w:val="22"/>
+        </w:rPr>
+      </w:pPr>
+      <w:r>
+        <w:rPr>
+          <w:rFonts w:ascii="Arial" w:eastAsia="Times New Roman" w:hAnsi="Arial" w:cs="Arial"/>
+          <w:color w:val="000000"/>
+          <w:sz w:val="22"/>
+          <w:szCs w:val="22"/>
+        </w:rPr>
+        <w:t>What is the reduce form?</w:t>
+      </w:r>
+    </w:p>
+    <w:p>
+      <w:pPr>
+        <w:numPr>
+          <w:ilvl w:val="1"/>
+          <w:numId w:val="7"/>
+        </w:numPr>
+        <w:textAlignment w:val="baseline"/>
+        <w:rPr>
+          <w:rFonts w:ascii="Arial" w:eastAsia="Times New Roman" w:hAnsi="Arial" w:cs="Arial"/>
+          <w:color w:val="000000"/>
+          <w:sz w:val="22"/>
+          <w:szCs w:val="22"/>
+        </w:rPr>
+      </w:pPr>
+      <w:r>
+        <w:rPr>
+          <w:rFonts w:ascii="Arial" w:eastAsia="Times New Roman" w:hAnsi="Arial" w:cs="Arial"/>
+          <w:color w:val="000000"/>
+          <w:sz w:val="22"/>
+          <w:szCs w:val="22"/>
+        </w:rPr>
+        <w:t>What are the 2SLS equations?</w:t>
+      </w:r>
+    </w:p>
+    <w:p>
+      <w:pPr>
+        <w:numPr>
+          <w:ilvl w:val="1"/>
+          <w:numId w:val="7"/>
+        </w:numPr>
+        <w:textAlignment w:val="baseline"/>
+        <w:rPr>
+          <w:rFonts w:ascii="Arial" w:eastAsia="Times New Roman" w:hAnsi="Arial" w:cs="Arial"/>
+          <w:color w:val="000000"/>
+          <w:sz w:val="22"/>
+          <w:szCs w:val="22"/>
+        </w:rPr>
+      </w:pPr>
+      <w:r>
+        <w:rPr>
+          <w:rFonts w:ascii="Arial" w:eastAsia="Times New Roman" w:hAnsi="Arial" w:cs="Arial"/>
+          <w:color w:val="000000"/>
+          <w:sz w:val="22"/>
+          <w:szCs w:val="22"/>
+        </w:rPr>
+        <w:t>Interpret the results</w:t>
+      </w:r>
+    </w:p>
+    <w:p>
+      <w:pPr>
+        <w:pStyle w:val="ListParagraph"/>
+        <w:numPr>
+          <w:ilvl w:val="0"/>
+          <w:numId w:val="1"/>
+        </w:numPr>
+      </w:pPr>
+      <w:r>
+        <w:t xml:space="preserve">Reading comprehension questions for the Difference in Difference Chapter. </w:t>
+      </w:r>
+      <w:r>
+        <w:rPr>
+          <w:rFonts w:ascii="Arial" w:hAnsi="Arial" w:cs="Arial"/>
+          <w:color w:val="000000"/>
+          <w:sz w:val="22"/>
+          <w:szCs w:val="22"/>
+        </w:rPr>
+        <w:t xml:space="preserve">For any given study that uses </w:t>
+      </w:r>
+      <w:r>
+        <w:rPr>
+          <w:rFonts w:ascii="Arial" w:hAnsi="Arial" w:cs="Arial"/>
+          <w:color w:val="000000"/>
+          <w:sz w:val="22"/>
+          <w:szCs w:val="22"/>
+        </w:rPr>
+        <w:t>DD</w:t>
+      </w:r>
+      <w:r>
+        <w:rPr>
+          <w:rFonts w:ascii="Arial" w:hAnsi="Arial" w:cs="Arial"/>
+          <w:color w:val="000000"/>
+          <w:sz w:val="22"/>
+          <w:szCs w:val="22"/>
+        </w:rPr>
+        <w:t xml:space="preserve"> (practice with:</w:t>
+      </w:r>
+      <w:r>
+        <w:rPr>
+          <w:rFonts w:ascii="Arial" w:hAnsi="Arial" w:cs="Arial"/>
+          <w:color w:val="000000"/>
+          <w:sz w:val="22"/>
+          <w:szCs w:val="22"/>
+        </w:rPr>
+        <w:t xml:space="preserve"> Monetary policy, MLDA</w:t>
+      </w:r>
+      <w:r>
+        <w:rPr>
+          <w:rFonts w:ascii="Arial" w:hAnsi="Arial" w:cs="Arial"/>
+          <w:color w:val="000000"/>
+          <w:sz w:val="22"/>
+          <w:szCs w:val="22"/>
+        </w:rPr>
+        <w:t>,</w:t>
+      </w:r>
+      <w:r>
+        <w:rPr>
+          <w:rFonts w:ascii="Arial" w:hAnsi="Arial" w:cs="Arial"/>
+          <w:color w:val="000000"/>
+          <w:sz w:val="22"/>
+          <w:szCs w:val="22"/>
+        </w:rPr>
+        <w:t xml:space="preserve"> Minimum Wage, Mariel Boatlift, Education and Salaries</w:t>
+      </w:r>
+      <w:r>
+        <w:rPr>
+          <w:rFonts w:ascii="Arial" w:hAnsi="Arial" w:cs="Arial"/>
+          <w:color w:val="000000"/>
+          <w:sz w:val="22"/>
+          <w:szCs w:val="22"/>
+        </w:rPr>
+        <w:t>) answer the following questions (a subset of these questions will be ask</w:t>
+      </w:r>
+      <w:r>
+        <w:rPr>
+          <w:rFonts w:ascii="Arial" w:hAnsi="Arial" w:cs="Arial"/>
+          <w:color w:val="000000"/>
+          <w:sz w:val="22"/>
+          <w:szCs w:val="22"/>
+        </w:rPr>
+        <w:t>, with minor modifications,</w:t>
+      </w:r>
+      <w:r>
+        <w:rPr>
+          <w:rFonts w:ascii="Arial" w:hAnsi="Arial" w:cs="Arial"/>
+          <w:color w:val="000000"/>
+          <w:sz w:val="22"/>
+          <w:szCs w:val="22"/>
+        </w:rPr>
+        <w:t xml:space="preserve"> in the final): </w:t>
+      </w:r>
+    </w:p>
+    <w:p>
+      <w:pPr>
+        <w:numPr>
+          <w:ilvl w:val="0"/>
+          <w:numId w:val="8"/>
+        </w:numPr>
+        <w:textAlignment w:val="baseline"/>
+        <w:rPr>
+          <w:rFonts w:ascii="Arial" w:eastAsia="Times New Roman" w:hAnsi="Arial" w:cs="Arial"/>
+          <w:color w:val="000000"/>
+          <w:sz w:val="22"/>
+          <w:szCs w:val="22"/>
+        </w:rPr>
+      </w:pPr>
+      <w:r>
+        <w:rPr>
+          <w:rFonts w:ascii="Arial" w:eastAsia="Times New Roman" w:hAnsi="Arial" w:cs="Arial"/>
+          <w:color w:val="000000"/>
+          <w:sz w:val="22"/>
+          <w:szCs w:val="22"/>
+        </w:rPr>
+        <w:t>Describe outcome and treatment</w:t>
+      </w:r>
+    </w:p>
+    <w:p>
+      <w:pPr>
+        <w:numPr>
+          <w:ilvl w:val="0"/>
+          <w:numId w:val="8"/>
+        </w:numPr>
+        <w:textAlignment w:val="baseline"/>
+        <w:rPr>
+          <w:rFonts w:ascii="Arial" w:eastAsia="Times New Roman" w:hAnsi="Arial" w:cs="Arial"/>
+          <w:color w:val="000000"/>
+          <w:sz w:val="22"/>
+          <w:szCs w:val="22"/>
+        </w:rPr>
+      </w:pPr>
+      <w:r>
+        <w:rPr>
+          <w:rFonts w:ascii="Arial" w:eastAsia="Times New Roman" w:hAnsi="Arial" w:cs="Arial"/>
+          <w:color w:val="000000"/>
+          <w:sz w:val="22"/>
+          <w:szCs w:val="22"/>
+        </w:rPr>
+        <w:t xml:space="preserve">Describe how you would address this problem using regression. </w:t>
+      </w:r>
+    </w:p>
+    <w:p>
+      <w:pPr>
+        <w:numPr>
+          <w:ilvl w:val="0"/>
+          <w:numId w:val="8"/>
+        </w:numPr>
+        <w:textAlignment w:val="baseline"/>
+        <w:rPr>
+          <w:rFonts w:ascii="Arial" w:eastAsia="Times New Roman" w:hAnsi="Arial" w:cs="Arial"/>
+          <w:color w:val="000000"/>
+          <w:sz w:val="22"/>
+          <w:szCs w:val="22"/>
+        </w:rPr>
+      </w:pPr>
+      <w:r>
+        <w:rPr>
+          <w:rFonts w:ascii="Arial" w:eastAsia="Times New Roman" w:hAnsi="Arial" w:cs="Arial"/>
+          <w:color w:val="000000"/>
+          <w:sz w:val="22"/>
+          <w:szCs w:val="22"/>
+        </w:rPr>
+        <w:t>Describe the selection or OVB problem</w:t>
+      </w:r>
+    </w:p>
+    <w:p>
+      <w:pPr>
+        <w:numPr>
+          <w:ilvl w:val="0"/>
+          <w:numId w:val="8"/>
+        </w:numPr>
+        <w:textAlignment w:val="baseline"/>
+        <w:rPr>
+          <w:rFonts w:ascii="Arial" w:eastAsia="Times New Roman" w:hAnsi="Arial" w:cs="Arial"/>
+          <w:color w:val="000000"/>
+          <w:sz w:val="22"/>
+          <w:szCs w:val="22"/>
+        </w:rPr>
+      </w:pPr>
+      <w:r>
+        <w:rPr>
+          <w:rFonts w:ascii="Arial" w:eastAsia="Times New Roman" w:hAnsi="Arial" w:cs="Arial"/>
+          <w:color w:val="000000"/>
+          <w:sz w:val="22"/>
+          <w:szCs w:val="22"/>
+        </w:rPr>
+        <w:t xml:space="preserve">Describe the problem of including bad controls (this material will be covered during Monday’s Class). </w:t>
+      </w:r>
+    </w:p>
+    <w:p>
+      <w:pPr>
+        <w:numPr>
+          <w:ilvl w:val="0"/>
+          <w:numId w:val="8"/>
+        </w:numPr>
+        <w:textAlignment w:val="baseline"/>
+        <w:rPr>
+          <w:rFonts w:ascii="Arial" w:eastAsia="Times New Roman" w:hAnsi="Arial" w:cs="Arial"/>
+          <w:color w:val="000000"/>
+          <w:sz w:val="22"/>
+          <w:szCs w:val="22"/>
+        </w:rPr>
+      </w:pPr>
+      <w:r>
+        <w:rPr>
+          <w:rFonts w:ascii="Arial" w:eastAsia="Times New Roman" w:hAnsi="Arial" w:cs="Arial"/>
+          <w:color w:val="000000"/>
+          <w:sz w:val="22"/>
+          <w:szCs w:val="22"/>
+        </w:rPr>
+        <w:t>Show how the DD estimator is the same as the coefficient delta in the following regression</w:t>
+      </w:r>
+    </w:p>
+    <w:p>
+      <w:pPr>
+        <w:numPr>
+          <w:ilvl w:val="0"/>
+          <w:numId w:val="8"/>
+        </w:numPr>
+        <w:textAlignment w:val="baseline"/>
+        <w:rPr>
+          <w:rFonts w:ascii="Arial" w:eastAsia="Times New Roman" w:hAnsi="Arial" w:cs="Arial"/>
+          <w:color w:val="000000"/>
+          <w:sz w:val="22"/>
+          <w:szCs w:val="22"/>
+        </w:rPr>
+      </w:pPr>
+      <w:r>
+        <w:rPr>
+          <w:rFonts w:ascii="Arial" w:eastAsia="Times New Roman" w:hAnsi="Arial" w:cs="Arial"/>
+          <w:color w:val="000000"/>
+          <w:sz w:val="22"/>
+          <w:szCs w:val="22"/>
+        </w:rPr>
+        <w:t xml:space="preserve">Draw a plot with two lines. One for treatment one for controls with only two periods each pre-treatment and post treatment. Indicate where in the plot is the treatment effect. </w:t>
+      </w:r>
+    </w:p>
+    <w:p>
+      <w:pPr>
+        <w:numPr>
+          <w:ilvl w:val="0"/>
+          <w:numId w:val="8"/>
+        </w:numPr>
+        <w:textAlignment w:val="baseline"/>
+        <w:rPr>
+          <w:rFonts w:ascii="Arial" w:eastAsia="Times New Roman" w:hAnsi="Arial" w:cs="Arial"/>
+          <w:color w:val="000000"/>
+          <w:sz w:val="22"/>
+          <w:szCs w:val="22"/>
+        </w:rPr>
+      </w:pPr>
+      <w:r>
+        <w:rPr>
+          <w:rFonts w:ascii="Arial" w:eastAsia="Times New Roman" w:hAnsi="Arial" w:cs="Arial"/>
+          <w:color w:val="000000"/>
+          <w:sz w:val="22"/>
+          <w:szCs w:val="22"/>
+        </w:rPr>
+        <w:t xml:space="preserve">For a toy data set with 8 observations: construct the TREAT variable, the POST variable, and the interaction between the two of them. </w:t>
+      </w:r>
+    </w:p>
+    <w:p>
+      <w:pPr>
+        <w:numPr>
+          <w:ilvl w:val="0"/>
+          <w:numId w:val="8"/>
+        </w:numPr>
+        <w:textAlignment w:val="baseline"/>
+        <w:rPr>
+          <w:rFonts w:ascii="Arial" w:eastAsia="Times New Roman" w:hAnsi="Arial" w:cs="Arial"/>
+          <w:color w:val="000000"/>
+          <w:sz w:val="22"/>
+          <w:szCs w:val="22"/>
+        </w:rPr>
+      </w:pPr>
+      <w:r>
+        <w:rPr>
+          <w:rFonts w:ascii="Arial" w:eastAsia="Times New Roman" w:hAnsi="Arial" w:cs="Arial"/>
+          <w:color w:val="000000"/>
+          <w:sz w:val="22"/>
+          <w:szCs w:val="22"/>
+        </w:rPr>
+        <w:t xml:space="preserve">Describe the main DD assumption in this case. </w:t>
+      </w:r>
+    </w:p>
+    <w:p>
+      <w:pPr>
+        <w:numPr>
+          <w:ilvl w:val="0"/>
+          <w:numId w:val="8"/>
+        </w:numPr>
+        <w:textAlignment w:val="baseline"/>
+        <w:rPr>
+          <w:rFonts w:ascii="Arial" w:eastAsia="Times New Roman" w:hAnsi="Arial" w:cs="Arial"/>
+          <w:color w:val="000000"/>
+          <w:sz w:val="22"/>
+          <w:szCs w:val="22"/>
+        </w:rPr>
+      </w:pPr>
+      <w:r>
+        <w:rPr>
+          <w:rFonts w:ascii="Arial" w:eastAsia="Times New Roman" w:hAnsi="Arial" w:cs="Arial"/>
+          <w:color w:val="000000"/>
+          <w:sz w:val="22"/>
+          <w:szCs w:val="22"/>
+        </w:rPr>
+        <w:t>Construct the two-way fixed effect regression</w:t>
+      </w:r>
+    </w:p>
+    <w:p>
+      <w:pPr>
+        <w:pStyle w:val="ListParagraph"/>
+        <w:numPr>
+          <w:ilvl w:val="0"/>
+          <w:numId w:val="8"/>
+        </w:numPr>
+        <w:rPr>
+          <w:rFonts w:ascii="Times New Roman" w:eastAsia="Times New Roman" w:hAnsi="Times New Roman" w:cs="Times New Roman"/>
+        </w:rPr>
+      </w:pPr>
+      <w:r>
+        <w:rPr>
+          <w:rFonts w:ascii="Arial" w:eastAsia="Times New Roman" w:hAnsi="Arial" w:cs="Arial"/>
+          <w:color w:val="000000"/>
+          <w:sz w:val="22"/>
+          <w:szCs w:val="22"/>
+        </w:rPr>
+        <w:t xml:space="preserve">Assume that you have more data on the plot for (4), with more periods before the intervention. What would the plot look like if the main assumption doesn't hold? </w:t>
+      </w:r>
+    </w:p>
+    <w:p>
+      <w:pPr>
+        <w:numPr>
+          <w:ilvl w:val="0"/>
+          <w:numId w:val="8"/>
+        </w:numPr>
+        <w:textAlignment w:val="baseline"/>
+        <w:rPr>
+          <w:rFonts w:ascii="Arial" w:hAnsi="Arial" w:cs="Arial"/>
+          <w:color w:val="000000"/>
+          <w:sz w:val="22"/>
+          <w:szCs w:val="22"/>
+        </w:rPr>
+      </w:pPr>
+      <w:r>
+        <w:rPr>
+          <w:rFonts w:ascii="Arial" w:eastAsia="Times New Roman" w:hAnsi="Arial" w:cs="Arial"/>
+          <w:color w:val="000000"/>
+          <w:sz w:val="22"/>
+          <w:szCs w:val="22"/>
+        </w:rPr>
+        <w:t xml:space="preserve">How would you modify your DD estimation to address the problem described in (7)? What do you need to be able to properly identify this effect? Write down the new fixed effect equations. </w:t>
+      </w:r>
+    </w:p>
+    <w:p>
+      <w:pPr>
+        <w:numPr>
+          <w:ilvl w:val="0"/>
+          <w:numId w:val="8"/>
+        </w:numPr>
+        <w:textAlignment w:val="baseline"/>
+      </w:pPr>
+      <w:r>
+        <w:t>Interpret the results of a table with DD output</w:t>
+      </w:r>
+      <w:r>
+        <w:t xml:space="preserve">. </w:t>
+      </w:r>
+    </w:p>
+    <w:p>
+      <w:pPr>
+        <w:numPr>
+          <w:ilvl w:val="0"/>
+          <w:numId w:val="8"/>
+        </w:numPr>
+        <w:textAlignment w:val="baseline"/>
+      </w:pPr>
+      <w:r>
+        <w:t xml:space="preserve">Discuss the role of </w:t>
+      </w:r>
       <w:bookmarkStart w:id="0" w:name="_GoBack"/>
       <w:bookmarkEnd w:id="0"/>
-    </w:p>
-    <w:p>
-      <w:pPr>
-        <w:pStyle w:val="ListParagraph"/>
-        <w:numPr>
-          <w:ilvl w:val="0"/>
-          <w:numId w:val="1"/>
-        </w:numPr>
-      </w:pPr>
-      <w:r>
-        <w:t xml:space="preserve">Reading comprehension questions for </w:t>
-      </w:r>
-      <w:r>
-        <w:t>Regression Discontinuity Design</w:t>
-      </w:r>
-      <w:r>
-        <w:t xml:space="preserve"> Chapter. </w:t>
-      </w:r>
-      <w:r>
-        <w:rPr>
-          <w:rFonts w:ascii="Arial" w:hAnsi="Arial" w:cs="Arial"/>
-          <w:color w:val="000000"/>
-          <w:sz w:val="22"/>
-          <w:szCs w:val="22"/>
-        </w:rPr>
-        <w:t xml:space="preserve">For any given study that uses </w:t>
-      </w:r>
-      <w:r>
-        <w:rPr>
-          <w:rFonts w:ascii="Arial" w:hAnsi="Arial" w:cs="Arial"/>
-          <w:color w:val="000000"/>
-          <w:sz w:val="22"/>
-          <w:szCs w:val="22"/>
-        </w:rPr>
-        <w:t>RDD</w:t>
-      </w:r>
-      <w:r>
-        <w:rPr>
-          <w:rFonts w:ascii="Arial" w:hAnsi="Arial" w:cs="Arial"/>
-          <w:color w:val="000000"/>
-          <w:sz w:val="22"/>
-          <w:szCs w:val="22"/>
-        </w:rPr>
-        <w:t xml:space="preserve"> (practice with:</w:t>
-      </w:r>
-      <w:r>
-        <w:rPr>
-          <w:rFonts w:ascii="Arial" w:hAnsi="Arial" w:cs="Arial"/>
-          <w:color w:val="000000"/>
-          <w:sz w:val="22"/>
-          <w:szCs w:val="22"/>
-        </w:rPr>
-        <w:t xml:space="preserve"> MLDA, Peers</w:t>
-      </w:r>
-      <w:r>
-        <w:rPr>
-          <w:rFonts w:ascii="Arial" w:hAnsi="Arial" w:cs="Arial"/>
-          <w:color w:val="000000"/>
-          <w:sz w:val="22"/>
-          <w:szCs w:val="22"/>
-        </w:rPr>
-        <w:t>,</w:t>
-      </w:r>
-      <w:r>
-        <w:rPr>
-          <w:rFonts w:ascii="Arial" w:hAnsi="Arial" w:cs="Arial"/>
-          <w:color w:val="000000"/>
-          <w:sz w:val="22"/>
-          <w:szCs w:val="22"/>
-        </w:rPr>
-        <w:t xml:space="preserve"> Older siblings and college, and others</w:t>
-      </w:r>
-      <w:r>
-        <w:rPr>
-          <w:rFonts w:ascii="Arial" w:hAnsi="Arial" w:cs="Arial"/>
-          <w:color w:val="000000"/>
-          <w:sz w:val="22"/>
-          <w:szCs w:val="22"/>
-        </w:rPr>
-        <w:t>) answer the following questions (a subset of these questions will be ask</w:t>
-      </w:r>
-      <w:r>
-        <w:rPr>
-          <w:rFonts w:ascii="Arial" w:hAnsi="Arial" w:cs="Arial"/>
-          <w:color w:val="000000"/>
-          <w:sz w:val="22"/>
-          <w:szCs w:val="22"/>
-        </w:rPr>
-        <w:t>, with minor modifications,</w:t>
-      </w:r>
-      <w:r>
-        <w:rPr>
-          <w:rFonts w:ascii="Arial" w:hAnsi="Arial" w:cs="Arial"/>
-          <w:color w:val="000000"/>
-          <w:sz w:val="22"/>
-          <w:szCs w:val="22"/>
-        </w:rPr>
-        <w:t xml:space="preserve"> in the final): </w:t>
-      </w:r>
-    </w:p>
-    <w:p>
-      <w:pPr>
-        <w:numPr>
-          <w:ilvl w:val="0"/>
-          <w:numId w:val="7"/>
-        </w:numPr>
-        <w:textAlignment w:val="baseline"/>
-        <w:rPr>
-          <w:rFonts w:ascii="Arial" w:eastAsia="Times New Roman" w:hAnsi="Arial" w:cs="Arial"/>
-          <w:color w:val="000000"/>
-          <w:sz w:val="22"/>
-          <w:szCs w:val="22"/>
-        </w:rPr>
-      </w:pPr>
-      <w:r>
-        <w:rPr>
-          <w:rFonts w:ascii="Arial" w:eastAsia="Times New Roman" w:hAnsi="Arial" w:cs="Arial"/>
-          <w:color w:val="000000"/>
-          <w:sz w:val="22"/>
-          <w:szCs w:val="22"/>
-        </w:rPr>
-        <w:t>Describe outcome and treatment</w:t>
-      </w:r>
-    </w:p>
-    <w:p>
-      <w:pPr>
-        <w:numPr>
-          <w:ilvl w:val="0"/>
-          <w:numId w:val="7"/>
-        </w:numPr>
-        <w:textAlignment w:val="baseline"/>
-        <w:rPr>
-          <w:rFonts w:ascii="Arial" w:eastAsia="Times New Roman" w:hAnsi="Arial" w:cs="Arial"/>
-          <w:color w:val="000000"/>
-          <w:sz w:val="22"/>
-          <w:szCs w:val="22"/>
-        </w:rPr>
-      </w:pPr>
-      <w:r>
-        <w:rPr>
-          <w:rFonts w:ascii="Arial" w:eastAsia="Times New Roman" w:hAnsi="Arial" w:cs="Arial"/>
-          <w:color w:val="000000"/>
-          <w:sz w:val="22"/>
-          <w:szCs w:val="22"/>
-        </w:rPr>
-        <w:t>Describe the selection or OVB problem</w:t>
-      </w:r>
-    </w:p>
-    <w:p>
-      <w:pPr>
-        <w:numPr>
-          <w:ilvl w:val="0"/>
-          <w:numId w:val="7"/>
-        </w:numPr>
-        <w:textAlignment w:val="baseline"/>
-        <w:rPr>
-          <w:rFonts w:ascii="Arial" w:eastAsia="Times New Roman" w:hAnsi="Arial" w:cs="Arial"/>
-          <w:color w:val="000000"/>
-          <w:sz w:val="22"/>
-          <w:szCs w:val="22"/>
-        </w:rPr>
-      </w:pPr>
-      <w:r>
-        <w:rPr>
-          <w:rFonts w:ascii="Arial" w:eastAsia="Times New Roman" w:hAnsi="Arial" w:cs="Arial"/>
-          <w:color w:val="000000"/>
-          <w:sz w:val="22"/>
-          <w:szCs w:val="22"/>
-        </w:rPr>
-        <w:t>Define if its and Fuzzy or Sharp RDD</w:t>
-      </w:r>
-    </w:p>
-    <w:p>
-      <w:pPr>
-        <w:numPr>
-          <w:ilvl w:val="0"/>
-          <w:numId w:val="7"/>
-        </w:numPr>
-        <w:textAlignment w:val="baseline"/>
-        <w:rPr>
-          <w:rFonts w:ascii="Arial" w:eastAsia="Times New Roman" w:hAnsi="Arial" w:cs="Arial"/>
-          <w:color w:val="000000"/>
-          <w:sz w:val="22"/>
-          <w:szCs w:val="22"/>
-        </w:rPr>
-      </w:pPr>
-      <w:r>
-        <w:rPr>
-          <w:rFonts w:ascii="Arial" w:eastAsia="Times New Roman" w:hAnsi="Arial" w:cs="Arial"/>
-          <w:color w:val="000000"/>
-          <w:sz w:val="22"/>
-          <w:szCs w:val="22"/>
-        </w:rPr>
-        <w:t>Describe the running variable</w:t>
-      </w:r>
-    </w:p>
-    <w:p>
-      <w:pPr>
-        <w:numPr>
-          <w:ilvl w:val="0"/>
-          <w:numId w:val="7"/>
-        </w:numPr>
-        <w:textAlignment w:val="baseline"/>
-        <w:rPr>
-          <w:rFonts w:ascii="Arial" w:eastAsia="Times New Roman" w:hAnsi="Arial" w:cs="Arial"/>
-          <w:color w:val="000000"/>
-          <w:sz w:val="22"/>
-          <w:szCs w:val="22"/>
-        </w:rPr>
-      </w:pPr>
-      <w:r>
-        <w:rPr>
-          <w:rFonts w:ascii="Arial" w:eastAsia="Times New Roman" w:hAnsi="Arial" w:cs="Arial"/>
-          <w:color w:val="000000"/>
-          <w:sz w:val="22"/>
-          <w:szCs w:val="22"/>
-        </w:rPr>
-        <w:t>Explain what the RDD assumptions mean in this particular study</w:t>
-      </w:r>
-    </w:p>
-    <w:p>
-      <w:pPr>
-        <w:numPr>
-          <w:ilvl w:val="1"/>
-          <w:numId w:val="7"/>
-        </w:numPr>
-        <w:textAlignment w:val="baseline"/>
-        <w:rPr>
-          <w:rFonts w:ascii="Arial" w:eastAsia="Times New Roman" w:hAnsi="Arial" w:cs="Arial"/>
-          <w:color w:val="000000"/>
-          <w:sz w:val="22"/>
-          <w:szCs w:val="22"/>
-        </w:rPr>
-      </w:pPr>
-      <w:r>
-        <w:rPr>
-          <w:rFonts w:ascii="Arial" w:eastAsia="Times New Roman" w:hAnsi="Arial" w:cs="Arial"/>
-          <w:color w:val="000000"/>
-          <w:sz w:val="22"/>
-          <w:szCs w:val="22"/>
-        </w:rPr>
-        <w:t>Assumption of well modeled non-linearities</w:t>
-      </w:r>
-    </w:p>
-    <w:p>
-      <w:pPr>
-        <w:numPr>
-          <w:ilvl w:val="1"/>
-          <w:numId w:val="7"/>
-        </w:numPr>
-        <w:textAlignment w:val="baseline"/>
-        <w:rPr>
-          <w:rFonts w:ascii="Arial" w:eastAsia="Times New Roman" w:hAnsi="Arial" w:cs="Arial"/>
-          <w:color w:val="000000"/>
-          <w:sz w:val="22"/>
-          <w:szCs w:val="22"/>
-        </w:rPr>
-      </w:pPr>
-      <w:r>
-        <w:rPr>
-          <w:rFonts w:ascii="Arial" w:eastAsia="Times New Roman" w:hAnsi="Arial" w:cs="Arial"/>
-          <w:color w:val="000000"/>
-          <w:sz w:val="22"/>
-          <w:szCs w:val="22"/>
-        </w:rPr>
-        <w:t xml:space="preserve">(bonus) Assumption of </w:t>
-      </w:r>
-      <w:proofErr w:type="spellStart"/>
-      <w:proofErr w:type="gramStart"/>
-      <w:r>
-        <w:rPr>
-          <w:rFonts w:ascii="Arial" w:eastAsia="Times New Roman" w:hAnsi="Arial" w:cs="Arial"/>
-          <w:color w:val="000000"/>
-          <w:sz w:val="22"/>
-          <w:szCs w:val="22"/>
-        </w:rPr>
-        <w:t>non manipulation</w:t>
-      </w:r>
-      <w:proofErr w:type="spellEnd"/>
-      <w:proofErr w:type="gramEnd"/>
-      <w:r>
-        <w:rPr>
-          <w:rFonts w:ascii="Arial" w:eastAsia="Times New Roman" w:hAnsi="Arial" w:cs="Arial"/>
-          <w:color w:val="000000"/>
-          <w:sz w:val="22"/>
-          <w:szCs w:val="22"/>
-        </w:rPr>
-        <w:t xml:space="preserve"> of the score around the cut-off</w:t>
-      </w:r>
-    </w:p>
-    <w:p>
-      <w:pPr>
-        <w:numPr>
-          <w:ilvl w:val="0"/>
-          <w:numId w:val="7"/>
-        </w:numPr>
-        <w:textAlignment w:val="baseline"/>
-        <w:rPr>
-          <w:rFonts w:ascii="Arial" w:eastAsia="Times New Roman" w:hAnsi="Arial" w:cs="Arial"/>
-          <w:color w:val="000000"/>
-          <w:sz w:val="22"/>
-          <w:szCs w:val="22"/>
-        </w:rPr>
-      </w:pPr>
-      <w:r>
-        <w:rPr>
-          <w:rFonts w:ascii="Arial" w:eastAsia="Times New Roman" w:hAnsi="Arial" w:cs="Arial"/>
-          <w:color w:val="000000"/>
-          <w:sz w:val="22"/>
-          <w:szCs w:val="22"/>
-        </w:rPr>
-        <w:t>Interpret the results</w:t>
-      </w:r>
-    </w:p>
-    <w:p>
-      <w:pPr>
-        <w:numPr>
-          <w:ilvl w:val="0"/>
-          <w:numId w:val="7"/>
-        </w:numPr>
-        <w:textAlignment w:val="baseline"/>
-        <w:rPr>
-          <w:rFonts w:ascii="Arial" w:eastAsia="Times New Roman" w:hAnsi="Arial" w:cs="Arial"/>
-          <w:color w:val="000000"/>
-          <w:sz w:val="22"/>
-          <w:szCs w:val="22"/>
-        </w:rPr>
-      </w:pPr>
-      <w:r>
-        <w:rPr>
-          <w:rFonts w:ascii="Arial" w:eastAsia="Times New Roman" w:hAnsi="Arial" w:cs="Arial"/>
-          <w:color w:val="000000"/>
-          <w:sz w:val="22"/>
-          <w:szCs w:val="22"/>
-        </w:rPr>
-        <w:lastRenderedPageBreak/>
-        <w:t>Describe in simple terms what a non-parametric approach would do in this case? </w:t>
-      </w:r>
-    </w:p>
-    <w:p>
-      <w:pPr>
-        <w:numPr>
-          <w:ilvl w:val="0"/>
-          <w:numId w:val="7"/>
-        </w:numPr>
-        <w:textAlignment w:val="baseline"/>
-        <w:rPr>
-          <w:rFonts w:ascii="Arial" w:eastAsia="Times New Roman" w:hAnsi="Arial" w:cs="Arial"/>
-          <w:color w:val="000000"/>
-          <w:sz w:val="22"/>
-          <w:szCs w:val="22"/>
-        </w:rPr>
-      </w:pPr>
-      <w:r>
-        <w:rPr>
-          <w:rFonts w:ascii="Arial" w:eastAsia="Times New Roman" w:hAnsi="Arial" w:cs="Arial"/>
-          <w:color w:val="000000"/>
-          <w:sz w:val="22"/>
-          <w:szCs w:val="22"/>
-        </w:rPr>
-        <w:t>If fuzzy describe the connection between it and IV</w:t>
-      </w:r>
-    </w:p>
-    <w:p>
-      <w:pPr>
-        <w:numPr>
-          <w:ilvl w:val="1"/>
-          <w:numId w:val="7"/>
-        </w:numPr>
-        <w:textAlignment w:val="baseline"/>
-        <w:rPr>
-          <w:rFonts w:ascii="Arial" w:eastAsia="Times New Roman" w:hAnsi="Arial" w:cs="Arial"/>
-          <w:color w:val="000000"/>
-          <w:sz w:val="22"/>
-          <w:szCs w:val="22"/>
-        </w:rPr>
-      </w:pPr>
-      <w:r>
-        <w:rPr>
-          <w:rFonts w:ascii="Arial" w:eastAsia="Times New Roman" w:hAnsi="Arial" w:cs="Arial"/>
-          <w:color w:val="000000"/>
-          <w:sz w:val="22"/>
-          <w:szCs w:val="22"/>
-        </w:rPr>
-        <w:t>What is the outcome?</w:t>
-      </w:r>
-    </w:p>
-    <w:p>
-      <w:pPr>
-        <w:numPr>
-          <w:ilvl w:val="1"/>
-          <w:numId w:val="7"/>
-        </w:numPr>
-        <w:textAlignment w:val="baseline"/>
-        <w:rPr>
-          <w:rFonts w:ascii="Arial" w:eastAsia="Times New Roman" w:hAnsi="Arial" w:cs="Arial"/>
-          <w:color w:val="000000"/>
-          <w:sz w:val="22"/>
-          <w:szCs w:val="22"/>
-        </w:rPr>
-      </w:pPr>
-      <w:r>
-        <w:rPr>
-          <w:rFonts w:ascii="Arial" w:eastAsia="Times New Roman" w:hAnsi="Arial" w:cs="Arial"/>
-          <w:color w:val="000000"/>
-          <w:sz w:val="22"/>
-          <w:szCs w:val="22"/>
-        </w:rPr>
-        <w:t>What is the treatment? </w:t>
-      </w:r>
-    </w:p>
-    <w:p>
-      <w:pPr>
-        <w:numPr>
-          <w:ilvl w:val="1"/>
-          <w:numId w:val="7"/>
-        </w:numPr>
-        <w:textAlignment w:val="baseline"/>
-        <w:rPr>
-          <w:rFonts w:ascii="Arial" w:eastAsia="Times New Roman" w:hAnsi="Arial" w:cs="Arial"/>
-          <w:color w:val="000000"/>
-          <w:sz w:val="22"/>
-          <w:szCs w:val="22"/>
-        </w:rPr>
-      </w:pPr>
-      <w:r>
-        <w:rPr>
-          <w:rFonts w:ascii="Arial" w:eastAsia="Times New Roman" w:hAnsi="Arial" w:cs="Arial"/>
-          <w:color w:val="000000"/>
-          <w:sz w:val="22"/>
-          <w:szCs w:val="22"/>
-        </w:rPr>
-        <w:t>What is the instrument? </w:t>
-      </w:r>
-    </w:p>
-    <w:p>
-      <w:pPr>
-        <w:numPr>
-          <w:ilvl w:val="1"/>
-          <w:numId w:val="7"/>
-        </w:numPr>
-        <w:textAlignment w:val="baseline"/>
-        <w:rPr>
-          <w:rFonts w:ascii="Arial" w:eastAsia="Times New Roman" w:hAnsi="Arial" w:cs="Arial"/>
-          <w:color w:val="000000"/>
-          <w:sz w:val="22"/>
-          <w:szCs w:val="22"/>
-        </w:rPr>
-      </w:pPr>
-      <w:r>
-        <w:rPr>
-          <w:rFonts w:ascii="Arial" w:eastAsia="Times New Roman" w:hAnsi="Arial" w:cs="Arial"/>
-          <w:color w:val="000000"/>
-          <w:sz w:val="22"/>
-          <w:szCs w:val="22"/>
-        </w:rPr>
-        <w:t>How should we interpret the 3 IV assumptions in this case? </w:t>
-      </w:r>
-    </w:p>
-    <w:p>
-      <w:pPr>
-        <w:numPr>
-          <w:ilvl w:val="1"/>
-          <w:numId w:val="7"/>
-        </w:numPr>
-        <w:textAlignment w:val="baseline"/>
-        <w:rPr>
-          <w:rFonts w:ascii="Arial" w:eastAsia="Times New Roman" w:hAnsi="Arial" w:cs="Arial"/>
-          <w:color w:val="000000"/>
-          <w:sz w:val="22"/>
-          <w:szCs w:val="22"/>
-        </w:rPr>
-      </w:pPr>
-      <w:r>
-        <w:rPr>
-          <w:rFonts w:ascii="Arial" w:eastAsia="Times New Roman" w:hAnsi="Arial" w:cs="Arial"/>
-          <w:color w:val="000000"/>
-          <w:sz w:val="22"/>
-          <w:szCs w:val="22"/>
-        </w:rPr>
-        <w:t>What is the first stage?</w:t>
-      </w:r>
-    </w:p>
-    <w:p>
-      <w:pPr>
-        <w:numPr>
-          <w:ilvl w:val="1"/>
-          <w:numId w:val="7"/>
-        </w:numPr>
-        <w:textAlignment w:val="baseline"/>
-        <w:rPr>
-          <w:rFonts w:ascii="Arial" w:eastAsia="Times New Roman" w:hAnsi="Arial" w:cs="Arial"/>
-          <w:color w:val="000000"/>
-          <w:sz w:val="22"/>
-          <w:szCs w:val="22"/>
-        </w:rPr>
-      </w:pPr>
-      <w:r>
-        <w:rPr>
-          <w:rFonts w:ascii="Arial" w:eastAsia="Times New Roman" w:hAnsi="Arial" w:cs="Arial"/>
-          <w:color w:val="000000"/>
-          <w:sz w:val="22"/>
-          <w:szCs w:val="22"/>
-        </w:rPr>
-        <w:t>What is the reduce form?</w:t>
-      </w:r>
-    </w:p>
-    <w:p>
-      <w:pPr>
-        <w:numPr>
-          <w:ilvl w:val="1"/>
-          <w:numId w:val="7"/>
-        </w:numPr>
-        <w:textAlignment w:val="baseline"/>
-        <w:rPr>
-          <w:rFonts w:ascii="Arial" w:eastAsia="Times New Roman" w:hAnsi="Arial" w:cs="Arial"/>
-          <w:color w:val="000000"/>
-          <w:sz w:val="22"/>
-          <w:szCs w:val="22"/>
-        </w:rPr>
-      </w:pPr>
-      <w:r>
-        <w:rPr>
-          <w:rFonts w:ascii="Arial" w:eastAsia="Times New Roman" w:hAnsi="Arial" w:cs="Arial"/>
-          <w:color w:val="000000"/>
-          <w:sz w:val="22"/>
-          <w:szCs w:val="22"/>
-        </w:rPr>
-        <w:t>What are the 2SLS equations?</w:t>
-      </w:r>
-    </w:p>
-    <w:p>
-      <w:pPr>
-        <w:numPr>
-          <w:ilvl w:val="1"/>
-          <w:numId w:val="7"/>
-        </w:numPr>
-        <w:textAlignment w:val="baseline"/>
-        <w:rPr>
-          <w:rFonts w:ascii="Arial" w:eastAsia="Times New Roman" w:hAnsi="Arial" w:cs="Arial"/>
-          <w:color w:val="000000"/>
-          <w:sz w:val="22"/>
-          <w:szCs w:val="22"/>
-        </w:rPr>
-      </w:pPr>
-      <w:r>
-        <w:rPr>
-          <w:rFonts w:ascii="Arial" w:eastAsia="Times New Roman" w:hAnsi="Arial" w:cs="Arial"/>
-          <w:color w:val="000000"/>
-          <w:sz w:val="22"/>
-          <w:szCs w:val="22"/>
-        </w:rPr>
-        <w:t>Interpret the results</w:t>
-      </w:r>
+      <w:r>
+        <w:t>serial correlation</w:t>
+      </w:r>
+      <w:r>
+        <w:t xml:space="preserve"> in observations and its effect</w:t>
+      </w:r>
+      <w:r>
+        <w:t xml:space="preserve"> in the standard errors. </w:t>
+      </w:r>
+    </w:p>
+    <w:p>
+      <w:pPr>
+        <w:textAlignment w:val="baseline"/>
+        <w:rPr>
+          <w:rFonts w:ascii="Arial" w:eastAsia="Times New Roman" w:hAnsi="Arial" w:cs="Arial"/>
+          <w:color w:val="000000"/>
+          <w:sz w:val="22"/>
+          <w:szCs w:val="22"/>
+        </w:rPr>
+      </w:pPr>
     </w:p>
     <w:sectPr>
       <w:pgSz w:w="12240" w:h="15840"/>
@@ -1809,6 +2199,92 @@
         <w:rFonts w:ascii="Wingdings" w:hAnsi="Wingdings" w:hint="default"/>
         <w:sz w:val="20"/>
       </w:rPr>
+    </w:lvl>
+  </w:abstractNum>
+  <w:abstractNum w:abstractNumId="6" w15:restartNumberingAfterBreak="0">
+    <w:nsid w:val="77C81819"/>
+    <w:multiLevelType w:val="hybridMultilevel"/>
+    <w:tmpl w:val="BF20AF40"/>
+    <w:lvl w:ilvl="0" w:tplc="0409000F">
+      <w:start w:val="1"/>
+      <w:numFmt w:val="decimal"/>
+      <w:lvlText w:val="%1."/>
+      <w:lvlJc w:val="left"/>
+      <w:pPr>
+        <w:ind w:left="1440" w:hanging="360"/>
+      </w:pPr>
+    </w:lvl>
+    <w:lvl w:ilvl="1" w:tplc="04090019">
+      <w:start w:val="1"/>
+      <w:numFmt w:val="lowerLetter"/>
+      <w:lvlText w:val="%2."/>
+      <w:lvlJc w:val="left"/>
+      <w:pPr>
+        <w:ind w:left="2160" w:hanging="360"/>
+      </w:pPr>
+    </w:lvl>
+    <w:lvl w:ilvl="2" w:tplc="0409001B" w:tentative="1">
+      <w:start w:val="1"/>
+      <w:numFmt w:val="lowerRoman"/>
+      <w:lvlText w:val="%3."/>
+      <w:lvlJc w:val="right"/>
+      <w:pPr>
+        <w:ind w:left="2880" w:hanging="180"/>
+      </w:pPr>
+    </w:lvl>
+    <w:lvl w:ilvl="3" w:tplc="0409000F" w:tentative="1">
+      <w:start w:val="1"/>
+      <w:numFmt w:val="decimal"/>
+      <w:lvlText w:val="%4."/>
+      <w:lvlJc w:val="left"/>
+      <w:pPr>
+        <w:ind w:left="3600" w:hanging="360"/>
+      </w:pPr>
+    </w:lvl>
+    <w:lvl w:ilvl="4" w:tplc="04090019" w:tentative="1">
+      <w:start w:val="1"/>
+      <w:numFmt w:val="lowerLetter"/>
+      <w:lvlText w:val="%5."/>
+      <w:lvlJc w:val="left"/>
+      <w:pPr>
+        <w:ind w:left="4320" w:hanging="360"/>
+      </w:pPr>
+    </w:lvl>
+    <w:lvl w:ilvl="5" w:tplc="0409001B" w:tentative="1">
+      <w:start w:val="1"/>
+      <w:numFmt w:val="lowerRoman"/>
+      <w:lvlText w:val="%6."/>
+      <w:lvlJc w:val="right"/>
+      <w:pPr>
+        <w:ind w:left="5040" w:hanging="180"/>
+      </w:pPr>
+    </w:lvl>
+    <w:lvl w:ilvl="6" w:tplc="0409000F" w:tentative="1">
+      <w:start w:val="1"/>
+      <w:numFmt w:val="decimal"/>
+      <w:lvlText w:val="%7."/>
+      <w:lvlJc w:val="left"/>
+      <w:pPr>
+        <w:ind w:left="5760" w:hanging="360"/>
+      </w:pPr>
+    </w:lvl>
+    <w:lvl w:ilvl="7" w:tplc="04090019" w:tentative="1">
+      <w:start w:val="1"/>
+      <w:numFmt w:val="lowerLetter"/>
+      <w:lvlText w:val="%8."/>
+      <w:lvlJc w:val="left"/>
+      <w:pPr>
+        <w:ind w:left="6480" w:hanging="360"/>
+      </w:pPr>
+    </w:lvl>
+    <w:lvl w:ilvl="8" w:tplc="0409001B" w:tentative="1">
+      <w:start w:val="1"/>
+      <w:numFmt w:val="lowerRoman"/>
+      <w:lvlText w:val="%9."/>
+      <w:lvlJc w:val="right"/>
+      <w:pPr>
+        <w:ind w:left="7200" w:hanging="180"/>
+      </w:pPr>
     </w:lvl>
   </w:abstractNum>
   <w:num w:numId="1">
@@ -1882,6 +2358,9 @@
   </w:num>
   <w:num w:numId="7">
     <w:abstractNumId w:val="4"/>
+  </w:num>
+  <w:num w:numId="8">
+    <w:abstractNumId w:val="6"/>
   </w:num>
 </w:numbering>
 </file>

</xml_diff>